<commit_message>
Trial 3. Left overnight
</commit_message>
<xml_diff>
--- a/Other Files/Journal.docx
+++ b/Other Files/Journal.docx
@@ -16450,12 +16450,232 @@
     <w:p>
       <w:pPr>
         <w:pStyle w:val="ListParagraph"/>
+        <w:numPr>
+          <w:ilvl w:val="0"/>
+          <w:numId w:val="29"/>
+        </w:numPr>
         <w:spacing w:after="0" w:line="360" w:lineRule="auto"/>
-        <w:ind w:left="1440"/>
-        <w:rPr>
-          <w:rFonts w:ascii="Times New Roman" w:hAnsi="Times New Roman" w:cs="Times New Roman"/>
-        </w:rPr>
-      </w:pPr>
+        <w:rPr>
+          <w:rFonts w:ascii="Times New Roman" w:hAnsi="Times New Roman" w:cs="Times New Roman"/>
+        </w:rPr>
+      </w:pPr>
+      <w:r>
+        <w:rPr>
+          <w:rFonts w:ascii="Times New Roman" w:hAnsi="Times New Roman" w:cs="Times New Roman"/>
+        </w:rPr>
+        <w:t>Trial 1 (New Beams):</w:t>
+      </w:r>
+    </w:p>
+    <w:p>
+      <w:pPr>
+        <w:pStyle w:val="ListParagraph"/>
+        <w:numPr>
+          <w:ilvl w:val="1"/>
+          <w:numId w:val="29"/>
+        </w:numPr>
+        <w:spacing w:after="0" w:line="360" w:lineRule="auto"/>
+        <w:rPr>
+          <w:rFonts w:ascii="Times New Roman" w:hAnsi="Times New Roman" w:cs="Times New Roman"/>
+        </w:rPr>
+      </w:pPr>
+      <w:r>
+        <w:rPr>
+          <w:rFonts w:ascii="Times New Roman" w:hAnsi="Times New Roman" w:cs="Times New Roman"/>
+        </w:rPr>
+        <w:t>Changed beam length to 60, reduced weight to 12lbs, and weight of robot to 25 lbs.</w:t>
+      </w:r>
+    </w:p>
+    <w:p>
+      <w:pPr>
+        <w:pStyle w:val="ListParagraph"/>
+        <w:numPr>
+          <w:ilvl w:val="1"/>
+          <w:numId w:val="29"/>
+        </w:numPr>
+        <w:spacing w:after="0" w:line="360" w:lineRule="auto"/>
+        <w:rPr>
+          <w:rFonts w:ascii="Times New Roman" w:hAnsi="Times New Roman" w:cs="Times New Roman"/>
+        </w:rPr>
+      </w:pPr>
+      <w:r>
+        <w:rPr>
+          <w:rFonts w:ascii="Times New Roman" w:hAnsi="Times New Roman" w:cs="Times New Roman"/>
+        </w:rPr>
+        <w:t xml:space="preserve">This caused the joint limit to change to: </w:t>
+      </w:r>
+    </w:p>
+    <w:p>
+      <w:pPr>
+        <w:pStyle w:val="ListParagraph"/>
+        <w:numPr>
+          <w:ilvl w:val="2"/>
+          <w:numId w:val="29"/>
+        </w:numPr>
+        <w:spacing w:after="0" w:line="360" w:lineRule="auto"/>
+        <w:rPr>
+          <w:rFonts w:ascii="Times New Roman" w:hAnsi="Times New Roman" w:cs="Times New Roman"/>
+        </w:rPr>
+      </w:pPr>
+      <w:r>
+        <w:rPr>
+          <w:rFonts w:ascii="Times New Roman" w:hAnsi="Times New Roman" w:cs="Times New Roman"/>
+        </w:rPr>
+        <w:t xml:space="preserve">The </w:t>
+      </w:r>
+      <w:proofErr w:type="spellStart"/>
+      <w:r>
+        <w:rPr>
+          <w:rFonts w:ascii="Times New Roman" w:hAnsi="Times New Roman" w:cs="Times New Roman"/>
+        </w:rPr>
+        <w:t>beam_limit</w:t>
+      </w:r>
+      <w:proofErr w:type="spellEnd"/>
+      <w:r>
+        <w:rPr>
+          <w:rFonts w:ascii="Times New Roman" w:hAnsi="Times New Roman" w:cs="Times New Roman"/>
+        </w:rPr>
+        <w:t xml:space="preserve"> therefore changed to:</w:t>
+      </w:r>
+    </w:p>
+    <w:p>
+      <w:pPr>
+        <w:pStyle w:val="ListParagraph"/>
+        <w:numPr>
+          <w:ilvl w:val="2"/>
+          <w:numId w:val="29"/>
+        </w:numPr>
+        <w:spacing w:after="0" w:line="360" w:lineRule="auto"/>
+        <w:rPr>
+          <w:rFonts w:ascii="Times New Roman" w:hAnsi="Times New Roman" w:cs="Times New Roman"/>
+        </w:rPr>
+      </w:pPr>
+      <w:r>
+        <w:rPr>
+          <w:rFonts w:ascii="Times New Roman" w:hAnsi="Times New Roman" w:cs="Times New Roman"/>
+        </w:rPr>
+        <w:t>The structural limit remained the same.</w:t>
+      </w:r>
+    </w:p>
+    <w:p>
+      <w:pPr>
+        <w:pStyle w:val="ListParagraph"/>
+        <w:numPr>
+          <w:ilvl w:val="0"/>
+          <w:numId w:val="29"/>
+        </w:numPr>
+        <w:spacing w:after="0" w:line="360" w:lineRule="auto"/>
+        <w:rPr>
+          <w:rFonts w:ascii="Times New Roman" w:hAnsi="Times New Roman" w:cs="Times New Roman"/>
+        </w:rPr>
+      </w:pPr>
+      <w:r>
+        <w:rPr>
+          <w:rFonts w:ascii="Times New Roman" w:hAnsi="Times New Roman" w:cs="Times New Roman"/>
+        </w:rPr>
+        <w:t>Trial 2:</w:t>
+      </w:r>
+    </w:p>
+    <w:p>
+      <w:pPr>
+        <w:pStyle w:val="ListParagraph"/>
+        <w:numPr>
+          <w:ilvl w:val="1"/>
+          <w:numId w:val="29"/>
+        </w:numPr>
+        <w:spacing w:after="0" w:line="360" w:lineRule="auto"/>
+        <w:rPr>
+          <w:rFonts w:ascii="Times New Roman" w:hAnsi="Times New Roman" w:cs="Times New Roman"/>
+        </w:rPr>
+      </w:pPr>
+      <w:r>
+        <w:rPr>
+          <w:rFonts w:ascii="Times New Roman" w:hAnsi="Times New Roman" w:cs="Times New Roman"/>
+        </w:rPr>
+        <w:t>Added a check so that we never travel onto a broken beam</w:t>
+      </w:r>
+    </w:p>
+    <w:p>
+      <w:pPr>
+        <w:pStyle w:val="ListParagraph"/>
+        <w:numPr>
+          <w:ilvl w:val="1"/>
+          <w:numId w:val="29"/>
+        </w:numPr>
+        <w:spacing w:after="0" w:line="360" w:lineRule="auto"/>
+        <w:rPr>
+          <w:rFonts w:ascii="Times New Roman" w:hAnsi="Times New Roman" w:cs="Times New Roman"/>
+        </w:rPr>
+      </w:pPr>
+      <w:r>
+        <w:rPr>
+          <w:rFonts w:ascii="Times New Roman" w:hAnsi="Times New Roman" w:cs="Times New Roman"/>
+        </w:rPr>
+        <w:t xml:space="preserve">Additionally, decreased the distance the robot travels per </w:t>
+      </w:r>
+      <w:proofErr w:type="spellStart"/>
+      <w:r>
+        <w:rPr>
+          <w:rFonts w:ascii="Times New Roman" w:hAnsi="Times New Roman" w:cs="Times New Roman"/>
+        </w:rPr>
+        <w:t>timestep</w:t>
+      </w:r>
+      <w:proofErr w:type="spellEnd"/>
+      <w:r>
+        <w:rPr>
+          <w:rFonts w:ascii="Times New Roman" w:hAnsi="Times New Roman" w:cs="Times New Roman"/>
+        </w:rPr>
+        <w:t>.</w:t>
+      </w:r>
+    </w:p>
+    <w:p>
+      <w:pPr>
+        <w:pStyle w:val="ListParagraph"/>
+        <w:numPr>
+          <w:ilvl w:val="0"/>
+          <w:numId w:val="29"/>
+        </w:numPr>
+        <w:spacing w:after="0" w:line="360" w:lineRule="auto"/>
+        <w:rPr>
+          <w:rFonts w:ascii="Times New Roman" w:hAnsi="Times New Roman" w:cs="Times New Roman"/>
+        </w:rPr>
+      </w:pPr>
+      <w:r>
+        <w:rPr>
+          <w:rFonts w:ascii="Times New Roman" w:hAnsi="Times New Roman" w:cs="Times New Roman"/>
+        </w:rPr>
+        <w:t>Trial 3:</w:t>
+      </w:r>
+    </w:p>
+    <w:p>
+      <w:pPr>
+        <w:pStyle w:val="ListParagraph"/>
+        <w:numPr>
+          <w:ilvl w:val="1"/>
+          <w:numId w:val="29"/>
+        </w:numPr>
+        <w:spacing w:after="0" w:line="360" w:lineRule="auto"/>
+        <w:rPr>
+          <w:rFonts w:ascii="Times New Roman" w:hAnsi="Times New Roman" w:cs="Times New Roman"/>
+        </w:rPr>
+      </w:pPr>
+      <w:r>
+        <w:rPr>
+          <w:rFonts w:ascii="Times New Roman" w:hAnsi="Times New Roman" w:cs="Times New Roman"/>
+        </w:rPr>
+        <w:t xml:space="preserve">Modified so that ground beams DO have a 180 degree freedom for direction (as well as when constructing support beams </w:t>
+      </w:r>
+      <w:r>
+        <w:rPr>
+          <w:rFonts w:ascii="Times New Roman" w:hAnsi="Times New Roman" w:cs="Times New Roman"/>
+        </w:rPr>
+        <w:sym w:font="Wingdings" w:char="F0DF"/>
+      </w:r>
+      <w:r>
+        <w:rPr>
+          <w:rFonts w:ascii="Times New Roman" w:hAnsi="Times New Roman" w:cs="Times New Roman"/>
+        </w:rPr>
+        <w:t>This might cause errors down the line</w:t>
+      </w:r>
       <w:bookmarkStart w:id="0" w:name="_GoBack"/>
       <w:bookmarkEnd w:id="0"/>
     </w:p>

</xml_diff>

<commit_message>
Done for the day
</commit_message>
<xml_diff>
--- a/Other Files/Journal.docx
+++ b/Other Files/Journal.docx
@@ -14444,6 +14444,162 @@
         </w:rPr>
         <w:t>Changes to build support (if we can reach the broken beam, then we set it up so that it reinforces it)</w:t>
       </w:r>
+    </w:p>
+    <w:p>
+      <w:pPr>
+        <w:pStyle w:val="ListParagraph"/>
+        <w:numPr>
+          <w:ilvl w:val="1"/>
+          <w:numId w:val="34"/>
+        </w:numPr>
+        <w:rPr>
+          <w:rFonts w:ascii="Times New Roman" w:hAnsi="Times New Roman" w:cs="Times New Roman"/>
+        </w:rPr>
+      </w:pPr>
+      <w:r>
+        <w:rPr>
+          <w:rFonts w:ascii="Times New Roman" w:hAnsi="Times New Roman" w:cs="Times New Roman"/>
+        </w:rPr>
+        <w:t>Stopped at timestep 1281</w:t>
+      </w:r>
+    </w:p>
+    <w:p>
+      <w:pPr>
+        <w:pStyle w:val="ListParagraph"/>
+        <w:numPr>
+          <w:ilvl w:val="0"/>
+          <w:numId w:val="34"/>
+        </w:numPr>
+        <w:rPr>
+          <w:rFonts w:ascii="Times New Roman" w:hAnsi="Times New Roman" w:cs="Times New Roman"/>
+        </w:rPr>
+      </w:pPr>
+      <w:r>
+        <w:rPr>
+          <w:rFonts w:ascii="Times New Roman" w:hAnsi="Times New Roman" w:cs="Times New Roman"/>
+        </w:rPr>
+        <w:t>Trial 3 (Seed 1010)</w:t>
+      </w:r>
+    </w:p>
+    <w:p>
+      <w:pPr>
+        <w:pStyle w:val="ListParagraph"/>
+        <w:numPr>
+          <w:ilvl w:val="1"/>
+          <w:numId w:val="34"/>
+        </w:numPr>
+        <w:rPr>
+          <w:rFonts w:ascii="Times New Roman" w:hAnsi="Times New Roman" w:cs="Times New Roman"/>
+        </w:rPr>
+      </w:pPr>
+      <w:r>
+        <w:rPr>
+          <w:rFonts w:ascii="Times New Roman" w:hAnsi="Times New Roman" w:cs="Times New Roman"/>
+        </w:rPr>
+        <w:t>Failed. Data not saved. MemoryError!</w:t>
+      </w:r>
+    </w:p>
+    <w:p>
+      <w:pPr>
+        <w:pBdr>
+          <w:bottom w:val="single" w:sz="4" w:space="1" w:color="auto"/>
+        </w:pBdr>
+        <w:spacing w:line="360" w:lineRule="auto"/>
+        <w:rPr>
+          <w:rFonts w:ascii="Times New Roman" w:hAnsi="Times New Roman" w:cs="Times New Roman"/>
+        </w:rPr>
+      </w:pPr>
+    </w:p>
+    <w:p>
+      <w:pPr>
+        <w:pBdr>
+          <w:bottom w:val="single" w:sz="4" w:space="1" w:color="auto"/>
+        </w:pBdr>
+        <w:spacing w:line="360" w:lineRule="auto"/>
+        <w:jc w:val="center"/>
+        <w:rPr>
+          <w:rFonts w:ascii="Times New Roman" w:hAnsi="Times New Roman" w:cs="Times New Roman"/>
+        </w:rPr>
+      </w:pPr>
+      <w:r>
+        <w:rPr>
+          <w:rFonts w:ascii="Times New Roman" w:hAnsi="Times New Roman" w:cs="Times New Roman"/>
+        </w:rPr>
+        <w:t>Swarm July 22, 2013</w:t>
+      </w:r>
+    </w:p>
+    <w:p>
+      <w:pPr>
+        <w:pStyle w:val="ListParagraph"/>
+        <w:numPr>
+          <w:ilvl w:val="0"/>
+          <w:numId w:val="35"/>
+        </w:numPr>
+        <w:rPr>
+          <w:rFonts w:ascii="Times New Roman" w:hAnsi="Times New Roman" w:cs="Times New Roman"/>
+        </w:rPr>
+      </w:pPr>
+      <w:r>
+        <w:rPr>
+          <w:rFonts w:ascii="Times New Roman" w:hAnsi="Times New Roman" w:cs="Times New Roman"/>
+        </w:rPr>
+        <w:t>Trial 3 (Seed 1010)</w:t>
+      </w:r>
+    </w:p>
+    <w:p>
+      <w:pPr>
+        <w:pStyle w:val="ListParagraph"/>
+        <w:numPr>
+          <w:ilvl w:val="1"/>
+          <w:numId w:val="35"/>
+        </w:numPr>
+        <w:rPr>
+          <w:rFonts w:ascii="Times New Roman" w:hAnsi="Times New Roman" w:cs="Times New Roman"/>
+        </w:rPr>
+      </w:pPr>
+      <w:r>
+        <w:rPr>
+          <w:rFonts w:ascii="Times New Roman" w:hAnsi="Times New Roman" w:cs="Times New Roman"/>
+        </w:rPr>
+        <w:t>Repeat of previous failed trial. Memory error bug fixed.</w:t>
+      </w:r>
+    </w:p>
+    <w:p>
+      <w:pPr>
+        <w:pStyle w:val="ListParagraph"/>
+        <w:numPr>
+          <w:ilvl w:val="1"/>
+          <w:numId w:val="35"/>
+        </w:numPr>
+        <w:rPr>
+          <w:rFonts w:ascii="Times New Roman" w:hAnsi="Times New Roman" w:cs="Times New Roman"/>
+        </w:rPr>
+      </w:pPr>
+      <w:r>
+        <w:rPr>
+          <w:rFonts w:ascii="Times New Roman" w:hAnsi="Times New Roman" w:cs="Times New Roman"/>
+        </w:rPr>
+        <w:lastRenderedPageBreak/>
+        <w:t xml:space="preserve">Additionally, fixed bug where we did not check whether or not that which we considered a support beam pointed upwards. </w:t>
+      </w:r>
+    </w:p>
+    <w:p>
+      <w:pPr>
+        <w:pStyle w:val="ListParagraph"/>
+        <w:numPr>
+          <w:ilvl w:val="1"/>
+          <w:numId w:val="35"/>
+        </w:numPr>
+        <w:rPr>
+          <w:rFonts w:ascii="Times New Roman" w:hAnsi="Times New Roman" w:cs="Times New Roman"/>
+        </w:rPr>
+      </w:pPr>
+      <w:r>
+        <w:rPr>
+          <w:rFonts w:ascii="Times New Roman" w:hAnsi="Times New Roman" w:cs="Times New Roman"/>
+        </w:rPr>
+        <w:t>Set the limit to 2500 timesteps</w:t>
+      </w:r>
       <w:bookmarkStart w:id="0" w:name="_GoBack"/>
       <w:bookmarkEnd w:id="0"/>
     </w:p>
@@ -17971,6 +18127,119 @@
     </w:lvl>
   </w:abstractNum>
   <w:abstractNum w:abstractNumId="31">
+    <w:nsid w:val="6EBD1C92"/>
+    <w:multiLevelType w:val="hybridMultilevel"/>
+    <w:tmpl w:val="74F459D4"/>
+    <w:lvl w:ilvl="0" w:tplc="04090001">
+      <w:start w:val="1"/>
+      <w:numFmt w:val="bullet"/>
+      <w:lvlText w:val=""/>
+      <w:lvlJc w:val="left"/>
+      <w:pPr>
+        <w:ind w:left="720" w:hanging="360"/>
+      </w:pPr>
+      <w:rPr>
+        <w:rFonts w:ascii="Symbol" w:hAnsi="Symbol" w:hint="default"/>
+      </w:rPr>
+    </w:lvl>
+    <w:lvl w:ilvl="1" w:tplc="04090003">
+      <w:start w:val="1"/>
+      <w:numFmt w:val="bullet"/>
+      <w:lvlText w:val="o"/>
+      <w:lvlJc w:val="left"/>
+      <w:pPr>
+        <w:ind w:left="1440" w:hanging="360"/>
+      </w:pPr>
+      <w:rPr>
+        <w:rFonts w:ascii="Courier New" w:hAnsi="Courier New" w:cs="Courier New" w:hint="default"/>
+      </w:rPr>
+    </w:lvl>
+    <w:lvl w:ilvl="2" w:tplc="04090005" w:tentative="1">
+      <w:start w:val="1"/>
+      <w:numFmt w:val="bullet"/>
+      <w:lvlText w:val=""/>
+      <w:lvlJc w:val="left"/>
+      <w:pPr>
+        <w:ind w:left="2160" w:hanging="360"/>
+      </w:pPr>
+      <w:rPr>
+        <w:rFonts w:ascii="Wingdings" w:hAnsi="Wingdings" w:hint="default"/>
+      </w:rPr>
+    </w:lvl>
+    <w:lvl w:ilvl="3" w:tplc="04090001" w:tentative="1">
+      <w:start w:val="1"/>
+      <w:numFmt w:val="bullet"/>
+      <w:lvlText w:val=""/>
+      <w:lvlJc w:val="left"/>
+      <w:pPr>
+        <w:ind w:left="2880" w:hanging="360"/>
+      </w:pPr>
+      <w:rPr>
+        <w:rFonts w:ascii="Symbol" w:hAnsi="Symbol" w:hint="default"/>
+      </w:rPr>
+    </w:lvl>
+    <w:lvl w:ilvl="4" w:tplc="04090003" w:tentative="1">
+      <w:start w:val="1"/>
+      <w:numFmt w:val="bullet"/>
+      <w:lvlText w:val="o"/>
+      <w:lvlJc w:val="left"/>
+      <w:pPr>
+        <w:ind w:left="3600" w:hanging="360"/>
+      </w:pPr>
+      <w:rPr>
+        <w:rFonts w:ascii="Courier New" w:hAnsi="Courier New" w:cs="Courier New" w:hint="default"/>
+      </w:rPr>
+    </w:lvl>
+    <w:lvl w:ilvl="5" w:tplc="04090005" w:tentative="1">
+      <w:start w:val="1"/>
+      <w:numFmt w:val="bullet"/>
+      <w:lvlText w:val=""/>
+      <w:lvlJc w:val="left"/>
+      <w:pPr>
+        <w:ind w:left="4320" w:hanging="360"/>
+      </w:pPr>
+      <w:rPr>
+        <w:rFonts w:ascii="Wingdings" w:hAnsi="Wingdings" w:hint="default"/>
+      </w:rPr>
+    </w:lvl>
+    <w:lvl w:ilvl="6" w:tplc="04090001" w:tentative="1">
+      <w:start w:val="1"/>
+      <w:numFmt w:val="bullet"/>
+      <w:lvlText w:val=""/>
+      <w:lvlJc w:val="left"/>
+      <w:pPr>
+        <w:ind w:left="5040" w:hanging="360"/>
+      </w:pPr>
+      <w:rPr>
+        <w:rFonts w:ascii="Symbol" w:hAnsi="Symbol" w:hint="default"/>
+      </w:rPr>
+    </w:lvl>
+    <w:lvl w:ilvl="7" w:tplc="04090003" w:tentative="1">
+      <w:start w:val="1"/>
+      <w:numFmt w:val="bullet"/>
+      <w:lvlText w:val="o"/>
+      <w:lvlJc w:val="left"/>
+      <w:pPr>
+        <w:ind w:left="5760" w:hanging="360"/>
+      </w:pPr>
+      <w:rPr>
+        <w:rFonts w:ascii="Courier New" w:hAnsi="Courier New" w:cs="Courier New" w:hint="default"/>
+      </w:rPr>
+    </w:lvl>
+    <w:lvl w:ilvl="8" w:tplc="04090005" w:tentative="1">
+      <w:start w:val="1"/>
+      <w:numFmt w:val="bullet"/>
+      <w:lvlText w:val=""/>
+      <w:lvlJc w:val="left"/>
+      <w:pPr>
+        <w:ind w:left="6480" w:hanging="360"/>
+      </w:pPr>
+      <w:rPr>
+        <w:rFonts w:ascii="Wingdings" w:hAnsi="Wingdings" w:hint="default"/>
+      </w:rPr>
+    </w:lvl>
+  </w:abstractNum>
+  <w:abstractNum w:abstractNumId="32">
     <w:nsid w:val="70F9441B"/>
     <w:multiLevelType w:val="hybridMultilevel"/>
     <w:tmpl w:val="290E8A68"/>
@@ -18083,7 +18352,7 @@
       </w:rPr>
     </w:lvl>
   </w:abstractNum>
-  <w:abstractNum w:abstractNumId="32">
+  <w:abstractNum w:abstractNumId="33">
     <w:nsid w:val="740E0B3A"/>
     <w:multiLevelType w:val="hybridMultilevel"/>
     <w:tmpl w:val="D48C7B72"/>
@@ -18196,7 +18465,7 @@
       </w:rPr>
     </w:lvl>
   </w:abstractNum>
-  <w:abstractNum w:abstractNumId="33">
+  <w:abstractNum w:abstractNumId="34">
     <w:nsid w:val="748B4A73"/>
     <w:multiLevelType w:val="hybridMultilevel"/>
     <w:tmpl w:val="D304D162"/>
@@ -18310,7 +18579,7 @@
     </w:lvl>
   </w:abstractNum>
   <w:num w:numId="1">
-    <w:abstractNumId w:val="33"/>
+    <w:abstractNumId w:val="34"/>
   </w:num>
   <w:num w:numId="2">
     <w:abstractNumId w:val="10"/>
@@ -18322,7 +18591,7 @@
     <w:abstractNumId w:val="5"/>
   </w:num>
   <w:num w:numId="5">
-    <w:abstractNumId w:val="32"/>
+    <w:abstractNumId w:val="33"/>
   </w:num>
   <w:num w:numId="6">
     <w:abstractNumId w:val="8"/>
@@ -18331,7 +18600,7 @@
     <w:abstractNumId w:val="30"/>
   </w:num>
   <w:num w:numId="8">
-    <w:abstractNumId w:val="31"/>
+    <w:abstractNumId w:val="32"/>
   </w:num>
   <w:num w:numId="9">
     <w:abstractNumId w:val="3"/>
@@ -18410,6 +18679,9 @@
   </w:num>
   <w:num w:numId="34">
     <w:abstractNumId w:val="22"/>
+  </w:num>
+  <w:num w:numId="35">
+    <w:abstractNumId w:val="31"/>
   </w:num>
 </w:numbering>
 </file>

</xml_diff>

<commit_message>
Merging final research paper
</commit_message>
<xml_diff>
--- a/Other Files/Journal.docx
+++ b/Other Files/Journal.docx
@@ -19402,7 +19402,13 @@
         <w:rPr>
           <w:rFonts w:ascii="Times New Roman" w:hAnsi="Times New Roman" w:cs="Times New Roman"/>
         </w:rPr>
-        <w:t xml:space="preserve">Trial 2 (Seedl </w:t>
+        <w:t>Trial 1 (Seed</w:t>
+      </w:r>
+      <w:r>
+        <w:rPr>
+          <w:rFonts w:ascii="Times New Roman" w:hAnsi="Times New Roman" w:cs="Times New Roman"/>
+        </w:rPr>
+        <w:t xml:space="preserve"> </w:t>
       </w:r>
       <w:r>
         <w:rPr>
@@ -19416,6 +19422,14 @@
         </w:rPr>
         <w:t>)</w:t>
       </w:r>
+      <w:r>
+        <w:rPr>
+          <w:rFonts w:ascii="Times New Roman" w:hAnsi="Times New Roman" w:cs="Times New Roman"/>
+        </w:rPr>
+        <w:t xml:space="preserve"> – NEW LIMIT</w:t>
+      </w:r>
+      <w:bookmarkStart w:id="0" w:name="_GoBack"/>
+      <w:bookmarkEnd w:id="0"/>
     </w:p>
     <w:p>
       <w:pPr>
@@ -19437,6 +19451,24 @@
     </w:p>
     <w:p>
       <w:pPr>
+        <w:pStyle w:val="ListParagraph"/>
+        <w:numPr>
+          <w:ilvl w:val="1"/>
+          <w:numId w:val="38"/>
+        </w:numPr>
+        <w:rPr>
+          <w:rFonts w:ascii="Times New Roman" w:hAnsi="Times New Roman" w:cs="Times New Roman"/>
+        </w:rPr>
+      </w:pPr>
+      <w:r>
+        <w:rPr>
+          <w:rFonts w:ascii="Times New Roman" w:hAnsi="Times New Roman" w:cs="Times New Roman"/>
+        </w:rPr>
+        <w:t>Structure Failed relatively Soon.</w:t>
+      </w:r>
+    </w:p>
+    <w:p>
+      <w:pPr>
         <w:rPr>
           <w:rFonts w:ascii="Times New Roman" w:hAnsi="Times New Roman" w:cs="Times New Roman"/>
         </w:rPr>
@@ -19465,6 +19497,12 @@
         </w:rPr>
         <w:t>Trial 1 (Seed 1111</w:t>
       </w:r>
+      <w:r>
+        <w:rPr>
+          <w:rFonts w:ascii="Times New Roman" w:hAnsi="Times New Roman" w:cs="Times New Roman"/>
+        </w:rPr>
+        <w:t>)</w:t>
+      </w:r>
     </w:p>
     <w:p>
       <w:pPr>
@@ -19477,8 +19515,74 @@
           <w:rFonts w:ascii="Times New Roman" w:hAnsi="Times New Roman" w:cs="Times New Roman"/>
         </w:rPr>
       </w:pPr>
-      <w:bookmarkStart w:id="0" w:name="_GoBack"/>
-      <w:bookmarkEnd w:id="0"/>
+      <w:r>
+        <w:rPr>
+          <w:rFonts w:ascii="Times New Roman" w:hAnsi="Times New Roman" w:cs="Times New Roman"/>
+        </w:rPr>
+        <w:t>No appreciable difference from NormalRepairer.</w:t>
+      </w:r>
+    </w:p>
+    <w:p>
+      <w:pPr>
+        <w:pStyle w:val="ListParagraph"/>
+        <w:numPr>
+          <w:ilvl w:val="1"/>
+          <w:numId w:val="38"/>
+        </w:numPr>
+        <w:rPr>
+          <w:rFonts w:ascii="Times New Roman" w:hAnsi="Times New Roman" w:cs="Times New Roman"/>
+        </w:rPr>
+      </w:pPr>
+      <w:r>
+        <w:rPr>
+          <w:rFonts w:ascii="Times New Roman" w:hAnsi="Times New Roman" w:cs="Times New Roman"/>
+        </w:rPr>
+        <w:t>Paused at 1500 timesteps.</w:t>
+      </w:r>
+    </w:p>
+    <w:p>
+      <w:pPr>
+        <w:pStyle w:val="ListParagraph"/>
+        <w:rPr>
+          <w:rFonts w:ascii="Times New Roman" w:hAnsi="Times New Roman" w:cs="Times New Roman"/>
+        </w:rPr>
+      </w:pPr>
+      <w:r>
+        <w:rPr>
+          <w:rFonts w:ascii="Times New Roman" w:hAnsi="Times New Roman" w:cs="Times New Roman"/>
+        </w:rPr>
+        <w:t>Trial 1</w:t>
+      </w:r>
+      <w:r>
+        <w:rPr>
+          <w:rFonts w:ascii="Times New Roman" w:hAnsi="Times New Roman" w:cs="Times New Roman"/>
+        </w:rPr>
+        <w:t xml:space="preserve"> (Seed 1111)</w:t>
+      </w:r>
+      <w:r>
+        <w:rPr>
+          <w:rFonts w:ascii="Times New Roman" w:hAnsi="Times New Roman" w:cs="Times New Roman"/>
+        </w:rPr>
+        <w:t xml:space="preserve"> – NEW LIMIT</w:t>
+      </w:r>
+    </w:p>
+    <w:p>
+      <w:pPr>
+        <w:pStyle w:val="ListParagraph"/>
+        <w:numPr>
+          <w:ilvl w:val="1"/>
+          <w:numId w:val="38"/>
+        </w:numPr>
+        <w:rPr>
+          <w:rFonts w:ascii="Times New Roman" w:hAnsi="Times New Roman" w:cs="Times New Roman"/>
+        </w:rPr>
+      </w:pPr>
+      <w:r>
+        <w:rPr>
+          <w:rFonts w:ascii="Times New Roman" w:hAnsi="Times New Roman" w:cs="Times New Roman"/>
+        </w:rPr>
+        <w:t>Increased limit to 1.6 kip-in.</w:t>
+      </w:r>
     </w:p>
     <w:p>
       <w:pPr>
@@ -20230,7 +20334,7 @@
   <w:abstractNum w:abstractNumId="6">
     <w:nsid w:val="11C30F25"/>
     <w:multiLevelType w:val="hybridMultilevel"/>
-    <w:tmpl w:val="4C280556"/>
+    <w:tmpl w:val="063C9A9C"/>
     <w:lvl w:ilvl="0" w:tplc="04090001">
       <w:start w:val="1"/>
       <w:numFmt w:val="bullet"/>

</xml_diff>

<commit_message>
Cleaning up for the day - data collection left
</commit_message>
<xml_diff>
--- a/Other Files/Journal.docx
+++ b/Other Files/Journal.docx
@@ -23760,11 +23760,33 @@
           <w:rFonts w:ascii="Times New Roman" w:hAnsi="Times New Roman" w:cs="Times New Roman"/>
         </w:rPr>
       </w:pPr>
-      <w:r>
-        <w:rPr>
-          <w:rFonts w:ascii="Times New Roman" w:hAnsi="Times New Roman" w:cs="Times New Roman"/>
-        </w:rPr>
-        <w:t>Changing the limit from 0.16 to 4.0 to 0.36 to 4.0</w:t>
+      <w:proofErr w:type="spellStart"/>
+      <w:r>
+        <w:rPr>
+          <w:rFonts w:ascii="Times New Roman" w:hAnsi="Times New Roman" w:cs="Times New Roman"/>
+        </w:rPr>
+        <w:t>Testinf</w:t>
+      </w:r>
+      <w:proofErr w:type="spellEnd"/>
+      <w:r>
+        <w:rPr>
+          <w:rFonts w:ascii="Times New Roman" w:hAnsi="Times New Roman" w:cs="Times New Roman"/>
+        </w:rPr>
+        <w:t xml:space="preserve"> </w:t>
+      </w:r>
+      <w:proofErr w:type="spellStart"/>
+      <w:r>
+        <w:rPr>
+          <w:rFonts w:ascii="Times New Roman" w:hAnsi="Times New Roman" w:cs="Times New Roman"/>
+        </w:rPr>
+        <w:t>SmartRepairer</w:t>
+      </w:r>
+      <w:proofErr w:type="spellEnd"/>
+      <w:r>
+        <w:rPr>
+          <w:rFonts w:ascii="Times New Roman" w:hAnsi="Times New Roman" w:cs="Times New Roman"/>
+        </w:rPr>
+        <w:t xml:space="preserve"> with wind:</w:t>
       </w:r>
     </w:p>
     <w:p>
@@ -23789,6 +23811,46 @@
     <w:p>
       <w:pPr>
         <w:pStyle w:val="ListParagraph"/>
+        <w:numPr>
+          <w:ilvl w:val="1"/>
+          <w:numId w:val="38"/>
+        </w:numPr>
+        <w:rPr>
+          <w:rFonts w:ascii="Times New Roman" w:hAnsi="Times New Roman" w:cs="Times New Roman"/>
+        </w:rPr>
+      </w:pPr>
+      <w:r>
+        <w:rPr>
+          <w:rFonts w:ascii="Times New Roman" w:hAnsi="Times New Roman" w:cs="Times New Roman"/>
+        </w:rPr>
+        <w:t>Stuck in infinite loop when searching for support beam.</w:t>
+      </w:r>
+    </w:p>
+    <w:p>
+      <w:pPr>
+        <w:pStyle w:val="ListParagraph"/>
+        <w:numPr>
+          <w:ilvl w:val="0"/>
+          <w:numId w:val="38"/>
+        </w:numPr>
+        <w:rPr>
+          <w:rFonts w:ascii="Times New Roman" w:hAnsi="Times New Roman" w:cs="Times New Roman"/>
+        </w:rPr>
+      </w:pPr>
+      <w:r>
+        <w:rPr>
+          <w:rFonts w:ascii="Times New Roman" w:hAnsi="Times New Roman" w:cs="Times New Roman"/>
+        </w:rPr>
+        <w:t>Trial 2 (Seed “Smart”)</w:t>
+      </w:r>
+    </w:p>
+    <w:p>
+      <w:pPr>
+        <w:pStyle w:val="ListParagraph"/>
+        <w:numPr>
+          <w:ilvl w:val="1"/>
+          <w:numId w:val="38"/>
+        </w:numPr>
         <w:rPr>
           <w:rFonts w:ascii="Times New Roman" w:hAnsi="Times New Roman" w:cs="Times New Roman"/>
         </w:rPr>
@@ -24546,7 +24608,7 @@
   <w:abstractNum w:abstractNumId="6">
     <w:nsid w:val="11C30F25"/>
     <w:multiLevelType w:val="hybridMultilevel"/>
-    <w:tmpl w:val="6D2E165E"/>
+    <w:tmpl w:val="DE0273A6"/>
     <w:lvl w:ilvl="0" w:tplc="04090001">
       <w:start w:val="1"/>
       <w:numFmt w:val="bullet"/>

</xml_diff>

<commit_message>
New week - smartleanrepairer
</commit_message>
<xml_diff>
--- a/Other Files/Journal.docx
+++ b/Other Files/Journal.docx
@@ -20001,14 +20001,161 @@
         </w:rPr>
         <w:t>“Trial”</w:t>
       </w:r>
+      <w:r>
+        <w:rPr>
+          <w:rFonts w:ascii="Times New Roman" w:hAnsi="Times New Roman" w:cs="Times New Roman"/>
+        </w:rPr>
+        <w:t xml:space="preserve">) – Limit </w:t>
+      </w:r>
+      <w:r>
+        <w:rPr>
+          <w:rFonts w:ascii="Times New Roman" w:hAnsi="Times New Roman" w:cs="Times New Roman"/>
+        </w:rPr>
+        <w:t>is set to 1.0</w:t>
+      </w:r>
+      <w:r>
+        <w:rPr>
+          <w:rFonts w:ascii="Times New Roman" w:hAnsi="Times New Roman" w:cs="Times New Roman"/>
+        </w:rPr>
+        <w:t xml:space="preserve"> to 4.8</w:t>
+      </w:r>
+    </w:p>
+    <w:p>
+      <w:pPr>
+        <w:pStyle w:val="ListParagraph"/>
+        <w:ind w:left="1440"/>
+        <w:rPr>
+          <w:rFonts w:ascii="Times New Roman" w:hAnsi="Times New Roman" w:cs="Times New Roman"/>
+        </w:rPr>
+      </w:pPr>
+    </w:p>
+    <w:p>
+      <w:pPr>
+        <w:pBdr>
+          <w:bottom w:val="single" w:sz="4" w:space="1" w:color="auto"/>
+        </w:pBdr>
+        <w:jc w:val="center"/>
+        <w:rPr>
+          <w:rFonts w:ascii="Times New Roman" w:hAnsi="Times New Roman" w:cs="Times New Roman"/>
+        </w:rPr>
+      </w:pPr>
+      <w:r>
+        <w:rPr>
+          <w:rFonts w:ascii="Times New Roman" w:hAnsi="Times New Roman" w:cs="Times New Roman"/>
+        </w:rPr>
+        <w:t>Swarm - Aug 5</w:t>
+      </w:r>
+      <w:r>
+        <w:rPr>
+          <w:rFonts w:ascii="Times New Roman" w:hAnsi="Times New Roman" w:cs="Times New Roman"/>
+          <w:vertAlign w:val="superscript"/>
+        </w:rPr>
+        <w:t>th</w:t>
+      </w:r>
+      <w:r>
+        <w:rPr>
+          <w:rFonts w:ascii="Times New Roman" w:hAnsi="Times New Roman" w:cs="Times New Roman"/>
+        </w:rPr>
+        <w:t>, 2013</w:t>
+      </w:r>
+    </w:p>
+    <w:p>
+      <w:pPr>
+        <w:pStyle w:val="ListParagraph"/>
+        <w:numPr>
+          <w:ilvl w:val="0"/>
+          <w:numId w:val="40"/>
+        </w:numPr>
+        <w:rPr>
+          <w:rFonts w:ascii="Times New Roman" w:hAnsi="Times New Roman" w:cs="Times New Roman"/>
+        </w:rPr>
+      </w:pPr>
+      <w:r>
+        <w:rPr>
+          <w:rFonts w:ascii="Times New Roman" w:hAnsi="Times New Roman" w:cs="Times New Roman"/>
+        </w:rPr>
+        <w:t>Trial 3 (Seed 3137) – Limit same as above</w:t>
+      </w:r>
+    </w:p>
+    <w:p>
+      <w:pPr>
+        <w:pStyle w:val="ListParagraph"/>
+        <w:numPr>
+          <w:ilvl w:val="1"/>
+          <w:numId w:val="40"/>
+        </w:numPr>
+        <w:rPr>
+          <w:rFonts w:ascii="Times New Roman" w:hAnsi="Times New Roman" w:cs="Times New Roman"/>
+        </w:rPr>
+      </w:pPr>
+      <w:r>
+        <w:rPr>
+          <w:rFonts w:ascii="Times New Roman" w:hAnsi="Times New Roman" w:cs="Times New Roman"/>
+        </w:rPr>
+        <w:t>Failed. The beams were constructed in a straight line</w:t>
+      </w:r>
+    </w:p>
+    <w:p>
+      <w:pPr>
+        <w:pStyle w:val="ListParagraph"/>
+        <w:numPr>
+          <w:ilvl w:val="0"/>
+          <w:numId w:val="40"/>
+        </w:numPr>
+        <w:rPr>
+          <w:rFonts w:ascii="Times New Roman" w:hAnsi="Times New Roman" w:cs="Times New Roman"/>
+        </w:rPr>
+      </w:pPr>
+      <w:r>
+        <w:rPr>
+          <w:rFonts w:ascii="Times New Roman" w:hAnsi="Times New Roman" w:cs="Times New Roman"/>
+        </w:rPr>
+        <w:t>Trial 4 (Seed “None”) – Limit same above</w:t>
+      </w:r>
+    </w:p>
+    <w:p>
+      <w:pPr>
+        <w:pStyle w:val="ListParagraph"/>
+        <w:numPr>
+          <w:ilvl w:val="1"/>
+          <w:numId w:val="40"/>
+        </w:numPr>
+        <w:rPr>
+          <w:rFonts w:ascii="Times New Roman" w:hAnsi="Times New Roman" w:cs="Times New Roman"/>
+        </w:rPr>
+      </w:pPr>
+      <w:r>
+        <w:rPr>
+          <w:rFonts w:ascii="Times New Roman" w:hAnsi="Times New Roman" w:cs="Times New Roman"/>
+        </w:rPr>
+        <w:t>Failed….</w:t>
+      </w:r>
+    </w:p>
+    <w:p>
+      <w:pPr>
+        <w:pStyle w:val="ListParagraph"/>
+        <w:numPr>
+          <w:ilvl w:val="0"/>
+          <w:numId w:val="40"/>
+        </w:numPr>
+        <w:rPr>
+          <w:rFonts w:ascii="Times New Roman" w:hAnsi="Times New Roman" w:cs="Times New Roman"/>
+        </w:rPr>
+      </w:pPr>
+      <w:r>
+        <w:rPr>
+          <w:rFonts w:ascii="Times New Roman" w:hAnsi="Times New Roman" w:cs="Times New Roman"/>
+        </w:rPr>
+        <w:t xml:space="preserve">Trial 5 (Seed “None”) – Limit </w:t>
+      </w:r>
+      <w:r>
+        <w:rPr>
+          <w:rFonts w:ascii="Times New Roman" w:hAnsi="Times New Roman" w:cs="Times New Roman"/>
+        </w:rPr>
+        <w:t>is set to 0.6 to 4.8</w:t>
+      </w:r>
       <w:bookmarkStart w:id="0" w:name="_GoBack"/>
       <w:bookmarkEnd w:id="0"/>
-      <w:r>
-        <w:rPr>
-          <w:rFonts w:ascii="Times New Roman" w:hAnsi="Times New Roman" w:cs="Times New Roman"/>
-        </w:rPr>
-        <w:t>) – Limit is set to 1.6 to 4.8</w:t>
-      </w:r>
     </w:p>
     <w:p>
       <w:pPr>
@@ -22189,7 +22336,7 @@
         <w:rFonts w:ascii="Symbol" w:hAnsi="Symbol" w:hint="default"/>
       </w:rPr>
     </w:lvl>
-    <w:lvl w:ilvl="1" w:tplc="04090003" w:tentative="1">
+    <w:lvl w:ilvl="1" w:tplc="04090003">
       <w:start w:val="1"/>
       <w:numFmt w:val="bullet"/>
       <w:lvlText w:val="o"/>

</xml_diff>